<commit_message>
added some info to proposal
</commit_message>
<xml_diff>
--- a/Proposal/Proposal.docx
+++ b/Proposal/Proposal.docx
@@ -75,7 +75,7 @@
           </mc:Choice>
           <mc:Fallback>
             <w:pict>
-              <v:rect w14:anchorId="6BDFC6AA" id="Rectangle 4" o:spid="_x0000_s1026" style="position:absolute;margin-left:316.85pt;margin-top:7.4pt;width:223pt;height:240.65pt;z-index:251654656;visibility:visible;mso-wrap-style:square;mso-width-percent:0;mso-height-percent:0;mso-wrap-distance-left:9pt;mso-wrap-distance-top:0;mso-wrap-distance-right:9pt;mso-wrap-distance-bottom:0;mso-position-horizontal:absolute;mso-position-horizontal-relative:text;mso-position-vertical:absolute;mso-position-vertical-relative:text;mso-width-percent:0;mso-height-percent:0;mso-width-relative:page;mso-height-relative:page;v-text-anchor:top" o:gfxdata="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" strokecolor="gray" strokeweight="3pt">
+              <v:rect w14:anchorId="0096BCF9" id="Rectangle 4" o:spid="_x0000_s1026" style="position:absolute;margin-left:316.85pt;margin-top:7.4pt;width:223pt;height:240.65pt;z-index:251654656;visibility:visible;mso-wrap-style:square;mso-width-percent:0;mso-height-percent:0;mso-wrap-distance-left:9pt;mso-wrap-distance-top:0;mso-wrap-distance-right:9pt;mso-wrap-distance-bottom:0;mso-position-horizontal:absolute;mso-position-horizontal-relative:text;mso-position-vertical:absolute;mso-position-vertical-relative:text;mso-width-percent:0;mso-height-percent:0;mso-width-relative:page;mso-height-relative:page;v-text-anchor:top" o:gfxdata="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" strokecolor="gray" strokeweight="3pt">
                 <v:stroke linestyle="thinThin"/>
               </v:rect>
             </w:pict>
@@ -149,6 +149,14 @@
         <w:t>Your name</w:t>
       </w:r>
       <w:r>
+        <w:rPr>
+          <w:b/>
+        </w:rPr>
+        <w:t>s</w:t>
+      </w:r>
+      <w:bookmarkStart w:id="0" w:name="_GoBack"/>
+      <w:bookmarkEnd w:id="0"/>
+      <w:r>
         <w:t xml:space="preserve"> </w:t>
       </w:r>
       <w:r>
@@ -209,7 +217,7 @@
       <w:pPr>
         <w:spacing w:line="360" w:lineRule="auto"/>
         <w:rPr>
-          <w:lang w:val="fr-CA"/>
+          <w:lang w:val="en-CA"/>
         </w:rPr>
       </w:pPr>
       <w:r>
@@ -217,14 +225,14 @@
       </w:r>
       <w:r>
         <w:rPr>
-          <w:lang w:val="fr-CA"/>
+          <w:lang w:val="en-CA"/>
         </w:rPr>
         <w:t xml:space="preserve">         Luciano </w:t>
       </w:r>
       <w:proofErr w:type="spellStart"/>
       <w:r>
         <w:rPr>
-          <w:lang w:val="fr-CA"/>
+          <w:lang w:val="en-CA"/>
         </w:rPr>
         <w:t>Porchet</w:t>
       </w:r>
@@ -234,7 +242,7 @@
       <w:pPr>
         <w:spacing w:line="360" w:lineRule="auto"/>
         <w:rPr>
-          <w:lang w:val="fr-CA"/>
+          <w:lang w:val="en-CA"/>
         </w:rPr>
       </w:pPr>
     </w:p>
@@ -242,48 +250,34 @@
       <w:pPr>
         <w:spacing w:line="360" w:lineRule="auto"/>
         <w:rPr>
-          <w:lang w:val="fr-CA"/>
-        </w:rPr>
-      </w:pPr>
-      <w:r>
-        <w:rPr>
-          <w:b/>
-          <w:lang w:val="fr-CA"/>
+          <w:lang w:val="en-CA"/>
+        </w:rPr>
+      </w:pPr>
+      <w:r>
+        <w:rPr>
+          <w:b/>
+          <w:lang w:val="en-CA"/>
         </w:rPr>
         <w:t>Genre</w:t>
       </w:r>
       <w:r>
         <w:rPr>
-          <w:lang w:val="fr-CA"/>
+          <w:lang w:val="en-CA"/>
         </w:rPr>
         <w:t xml:space="preserve">        </w:t>
       </w:r>
-      <w:proofErr w:type="spellStart"/>
-      <w:r>
-        <w:rPr>
-          <w:lang w:val="fr-CA"/>
-        </w:rPr>
-        <w:t>Platformer</w:t>
-      </w:r>
-      <w:proofErr w:type="spellEnd"/>
-      <w:r>
-        <w:rPr>
-          <w:lang w:val="fr-CA"/>
-        </w:rPr>
-        <w:t>/</w:t>
-      </w:r>
-      <w:r>
-        <w:rPr>
-          <w:lang w:val="fr-CA"/>
-        </w:rPr>
-        <w:t>Puzzle</w:t>
+      <w:r>
+        <w:rPr>
+          <w:lang w:val="en-CA"/>
+        </w:rPr>
+        <w:t>Platformer/Puzzle</w:t>
       </w:r>
     </w:p>
     <w:p>
       <w:pPr>
         <w:spacing w:line="360" w:lineRule="auto"/>
         <w:rPr>
-          <w:lang w:val="fr-CA"/>
+          <w:lang w:val="en-CA"/>
         </w:rPr>
       </w:pPr>
     </w:p>
@@ -291,7 +285,7 @@
       <w:pPr>
         <w:spacing w:line="360" w:lineRule="auto"/>
         <w:rPr>
-          <w:lang w:val="fr-CA"/>
+          <w:lang w:val="en-CA"/>
         </w:rPr>
       </w:pPr>
       <w:r>
@@ -422,19 +416,19 @@
       <w:r>
         <w:rPr>
           <w:b/>
-          <w:lang w:val="fr-CA"/>
+          <w:lang w:val="en-CA"/>
         </w:rPr>
         <w:t>Platform</w:t>
       </w:r>
       <w:r>
         <w:rPr>
-          <w:lang w:val="fr-CA"/>
+          <w:lang w:val="en-CA"/>
         </w:rPr>
         <w:t xml:space="preserve">    </w:t>
       </w:r>
       <w:r>
         <w:rPr>
-          <w:lang w:val="fr-CA"/>
+          <w:lang w:val="en-CA"/>
         </w:rPr>
         <w:t>PC</w:t>
       </w:r>
@@ -443,7 +437,7 @@
       <w:pPr>
         <w:spacing w:line="360" w:lineRule="auto"/>
         <w:rPr>
-          <w:lang w:val="fr-CA"/>
+          <w:lang w:val="en-CA"/>
         </w:rPr>
       </w:pPr>
     </w:p>
@@ -461,7 +455,7 @@
         <w:t xml:space="preserve">     </w:t>
       </w:r>
       <w:r>
-        <w:t>_________________________________________</w:t>
+        <w:t>Everyone ages 12 and up</w:t>
       </w:r>
     </w:p>
     <w:p>
@@ -498,8 +492,12 @@
         </w:rPr>
         <w:t xml:space="preserve">Setting      </w:t>
       </w:r>
-      <w:bookmarkStart w:id="0" w:name="_GoBack"/>
-      <w:bookmarkEnd w:id="0"/>
+      <w:r>
+        <w:rPr>
+          <w:b/>
+        </w:rPr>
+        <w:t>Medieval/Fantasy setting, in cold world where ash falls constantly from the sky and mists come</w:t>
+      </w:r>
     </w:p>
     <w:p>
       <w:pPr>
@@ -508,6 +506,13 @@
           <w:b/>
         </w:rPr>
       </w:pPr>
+      <w:r>
+        <w:rPr>
+          <w:b/>
+        </w:rPr>
+        <w:tab/>
+        <w:t xml:space="preserve">      out during the night. The sun is red. </w:t>
+      </w:r>
     </w:p>
     <w:p>
       <w:pPr>
@@ -516,6 +521,14 @@
           <w:b/>
         </w:rPr>
       </w:pPr>
+    </w:p>
+    <w:p>
+      <w:pPr>
+        <w:spacing w:line="360" w:lineRule="auto"/>
+        <w:rPr>
+          <w:b/>
+        </w:rPr>
+      </w:pPr>
       <w:r>
         <w:rPr>
           <w:b/>
@@ -526,19 +539,28 @@
         <w:rPr>
           <w:b/>
         </w:rPr>
-        <w:t xml:space="preserve">       ______________</w:t>
-      </w:r>
-      <w:r>
-        <w:rPr>
-          <w:b/>
-        </w:rPr>
-        <w:t>_________________________________________</w:t>
-      </w:r>
-      <w:r>
-        <w:rPr>
-          <w:b/>
-        </w:rPr>
-        <w:t>_________________________</w:t>
+        <w:t xml:space="preserve">       </w:t>
+      </w:r>
+      <w:r>
+        <w:rPr>
+          <w:b/>
+        </w:rPr>
+        <w:t>The player must fight through enemies and solve puzzles in order to make it to a final fight</w:t>
+      </w:r>
+    </w:p>
+    <w:p>
+      <w:pPr>
+        <w:spacing w:line="360" w:lineRule="auto"/>
+        <w:rPr>
+          <w:b/>
+        </w:rPr>
+      </w:pPr>
+      <w:r>
+        <w:rPr>
+          <w:b/>
+        </w:rPr>
+        <w:tab/>
+        <w:t xml:space="preserve">       fight with Ruin (the main antagonist) where he is finally defeated.</w:t>
       </w:r>
     </w:p>
     <w:p>
@@ -846,7 +868,7 @@
           </mc:Choice>
           <mc:Fallback>
             <w:pict>
-              <v:rect w14:anchorId="4E524B62" id="Rectangle 15" o:spid="_x0000_s1026" style="position:absolute;margin-left:-2pt;margin-top:.3pt;width:547.65pt;height:140.95pt;z-index:-251656704;visibility:visible;mso-wrap-style:square;mso-width-percent:0;mso-height-percent:0;mso-wrap-distance-left:9pt;mso-wrap-distance-top:0;mso-wrap-distance-right:9pt;mso-wrap-distance-bottom:0;mso-position-horizontal:absolute;mso-position-horizontal-relative:text;mso-position-vertical:absolute;mso-position-vertical-relative:text;mso-width-percent:0;mso-height-percent:0;mso-width-relative:page;mso-height-relative:page;v-text-anchor:top" o:gfxdata="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" fillcolor="#f7f7f7" stroked="f"/>
+              <v:rect w14:anchorId="7E33EA9F" id="Rectangle 15" o:spid="_x0000_s1026" style="position:absolute;margin-left:-2pt;margin-top:.3pt;width:547.65pt;height:140.95pt;z-index:-251656704;visibility:visible;mso-wrap-style:square;mso-width-percent:0;mso-height-percent:0;mso-wrap-distance-left:9pt;mso-wrap-distance-top:0;mso-wrap-distance-right:9pt;mso-wrap-distance-bottom:0;mso-position-horizontal:absolute;mso-position-horizontal-relative:text;mso-position-vertical:absolute;mso-position-vertical-relative:text;mso-width-percent:0;mso-height-percent:0;mso-width-relative:page;mso-height-relative:page;v-text-anchor:top" o:gfxdata="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" fillcolor="#f7f7f7" stroked="f"/>
             </w:pict>
           </mc:Fallback>
         </mc:AlternateContent>
@@ -1155,7 +1177,7 @@
           </mc:Choice>
           <mc:Fallback>
             <w:pict>
-              <v:rect w14:anchorId="79BF1F31" id="Rectangle 12" o:spid="_x0000_s1026" style="position:absolute;margin-left:-5.2pt;margin-top:8.75pt;width:552.9pt;height:150.65pt;z-index:-251658752;visibility:visible;mso-wrap-style:square;mso-width-percent:0;mso-height-percent:0;mso-wrap-distance-left:9pt;mso-wrap-distance-top:0;mso-wrap-distance-right:9pt;mso-wrap-distance-bottom:0;mso-position-horizontal:absolute;mso-position-horizontal-relative:text;mso-position-vertical:absolute;mso-position-vertical-relative:text;mso-width-percent:0;mso-height-percent:0;mso-width-relative:page;mso-height-relative:page;v-text-anchor:top" o:gfxdata="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" fillcolor="#f7f7f7" stroked="f"/>
+              <v:rect w14:anchorId="7A956948" id="Rectangle 12" o:spid="_x0000_s1026" style="position:absolute;margin-left:-5.2pt;margin-top:8.75pt;width:552.9pt;height:150.65pt;z-index:-251658752;visibility:visible;mso-wrap-style:square;mso-width-percent:0;mso-height-percent:0;mso-wrap-distance-left:9pt;mso-wrap-distance-top:0;mso-wrap-distance-right:9pt;mso-wrap-distance-bottom:0;mso-position-horizontal:absolute;mso-position-horizontal-relative:text;mso-position-vertical:absolute;mso-position-vertical-relative:text;mso-width-percent:0;mso-height-percent:0;mso-width-relative:page;mso-height-relative:page;v-text-anchor:top" o:gfxdata="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" fillcolor="#f7f7f7" stroked="f"/>
             </w:pict>
           </mc:Fallback>
         </mc:AlternateContent>
@@ -1334,7 +1356,7 @@
           </mc:Choice>
           <mc:Fallback>
             <w:pict>
-              <v:rect w14:anchorId="7477615D" id="Rectangle 16" o:spid="_x0000_s1026" style="position:absolute;margin-left:13.35pt;margin-top:11.85pt;width:525.05pt;height:203.9pt;z-index:251660800;visibility:visible;mso-wrap-style:square;mso-width-percent:0;mso-height-percent:0;mso-wrap-distance-left:9pt;mso-wrap-distance-top:0;mso-wrap-distance-right:9pt;mso-wrap-distance-bottom:0;mso-position-horizontal:absolute;mso-position-horizontal-relative:text;mso-position-vertical:absolute;mso-position-vertical-relative:text;mso-width-percent:0;mso-height-percent:0;mso-width-relative:page;mso-height-relative:page;v-text-anchor:top" o:gfxdata="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" strokecolor="gray" strokeweight="3pt">
+              <v:rect w14:anchorId="7F5DAE5E" id="Rectangle 16" o:spid="_x0000_s1026" style="position:absolute;margin-left:13.35pt;margin-top:11.85pt;width:525.05pt;height:203.9pt;z-index:251660800;visibility:visible;mso-wrap-style:square;mso-width-percent:0;mso-height-percent:0;mso-wrap-distance-left:9pt;mso-wrap-distance-top:0;mso-wrap-distance-right:9pt;mso-wrap-distance-bottom:0;mso-position-horizontal:absolute;mso-position-horizontal-relative:text;mso-position-vertical:absolute;mso-position-vertical-relative:text;mso-width-percent:0;mso-height-percent:0;mso-width-relative:page;mso-height-relative:page;v-text-anchor:top" o:gfxdata="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" strokecolor="gray" strokeweight="3pt">
                 <v:stroke linestyle="thinThin"/>
               </v:rect>
             </w:pict>
@@ -1765,7 +1787,7 @@
     <w:lsdException w:name="Table Web 2" w:semiHidden="1" w:unhideWhenUsed="1"/>
     <w:lsdException w:name="Table Web 3" w:semiHidden="1" w:unhideWhenUsed="1"/>
     <w:lsdException w:name="Balloon Text" w:semiHidden="1" w:unhideWhenUsed="1"/>
-    <w:lsdException w:name="Table Grid" w:semiHidden="1" w:uiPriority="59" w:unhideWhenUsed="1"/>
+    <w:lsdException w:name="Table Grid" w:uiPriority="59"/>
     <w:lsdException w:name="Table Theme" w:semiHidden="1" w:unhideWhenUsed="1"/>
     <w:lsdException w:name="Placeholder Text" w:semiHidden="1"/>
     <w:lsdException w:name="No Spacing" w:uiPriority="1" w:qFormat="1"/>

</xml_diff>

<commit_message>
final proposal only missing images
</commit_message>
<xml_diff>
--- a/Proposal/Proposal.docx
+++ b/Proposal/Proposal.docx
@@ -2,8 +2,6 @@
 <file path=word/document.xml><?xml version="1.0" encoding="utf-8"?>
 <w:document xmlns:wpc="http://schemas.microsoft.com/office/word/2010/wordprocessingCanvas" xmlns:cx="http://schemas.microsoft.com/office/drawing/2014/chartex" xmlns:cx1="http://schemas.microsoft.com/office/drawing/2015/9/8/chartex" xmlns:cx2="http://schemas.microsoft.com/office/drawing/2015/10/21/chartex" xmlns:cx3="http://schemas.microsoft.com/office/drawing/2016/5/9/chartex" xmlns:cx4="http://schemas.microsoft.com/office/drawing/2016/5/10/chartex" xmlns:cx5="http://schemas.microsoft.com/office/drawing/2016/5/11/chartex" xmlns:cx6="http://schemas.microsoft.com/office/drawing/2016/5/12/chartex" xmlns:cx7="http://schemas.microsoft.com/office/drawing/2016/5/13/chartex" xmlns:cx8="http://schemas.microsoft.com/office/drawing/2016/5/14/chartex" xmlns:mc="http://schemas.openxmlformats.org/markup-compatibility/2006" xmlns:aink="http://schemas.microsoft.com/office/drawing/2016/ink" xmlns:am3d="http://schemas.microsoft.com/office/drawing/2017/model3d" xmlns:o="urn:schemas-microsoft-com:office:office" xmlns:r="http://schemas.openxmlformats.org/officeDocument/2006/relationships" xmlns:m="http://schemas.openxmlformats.org/officeDocument/2006/math" xmlns:v="urn:schemas-microsoft-com:vml" xmlns:wp14="http://schemas.microsoft.com/office/word/2010/wordprocessingDrawing" xmlns:wp="http://schemas.openxmlformats.org/drawingml/2006/wordprocessingDrawing" xmlns:w10="urn:schemas-microsoft-com:office:word" xmlns:w="http://schemas.openxmlformats.org/wordprocessingml/2006/main" xmlns:w14="http://schemas.microsoft.com/office/word/2010/wordml" xmlns:w15="http://schemas.microsoft.com/office/word/2012/wordml" xmlns:w16cid="http://schemas.microsoft.com/office/word/2016/wordml/cid" xmlns:w16se="http://schemas.microsoft.com/office/word/2015/wordml/symex" xmlns:wpg="http://schemas.microsoft.com/office/word/2010/wordprocessingGroup" xmlns:wpi="http://schemas.microsoft.com/office/word/2010/wordprocessingInk" xmlns:wne="http://schemas.microsoft.com/office/word/2006/wordml" xmlns:wps="http://schemas.microsoft.com/office/word/2010/wordprocessingShape" mc:Ignorable="w14 w15 w16se w16cid wp14">
   <w:body>
-    <w:p/>
-    <w:p/>
     <w:p>
       <w:pPr>
         <w:spacing w:line="360" w:lineRule="auto"/>
@@ -17,7 +15,7 @@
         <mc:AlternateContent>
           <mc:Choice Requires="wps">
             <w:drawing>
-              <wp:anchor distT="0" distB="0" distL="114300" distR="114300" simplePos="0" relativeHeight="251654656" behindDoc="0" locked="0" layoutInCell="1" allowOverlap="1" wp14:anchorId="3523848D" wp14:editId="2EA0EFBD">
+              <wp:anchor distT="0" distB="0" distL="114300" distR="114300" simplePos="0" relativeHeight="251654144" behindDoc="0" locked="0" layoutInCell="1" allowOverlap="1" wp14:anchorId="2A98FD4E" wp14:editId="4A3A66E3">
                 <wp:simplePos x="0" y="0"/>
                 <wp:positionH relativeFrom="column">
                   <wp:posOffset>4024184</wp:posOffset>
@@ -75,7 +73,7 @@
           </mc:Choice>
           <mc:Fallback>
             <w:pict>
-              <v:rect w14:anchorId="0096BCF9" id="Rectangle 4" o:spid="_x0000_s1026" style="position:absolute;margin-left:316.85pt;margin-top:7.4pt;width:223pt;height:240.65pt;z-index:251654656;visibility:visible;mso-wrap-style:square;mso-width-percent:0;mso-height-percent:0;mso-wrap-distance-left:9pt;mso-wrap-distance-top:0;mso-wrap-distance-right:9pt;mso-wrap-distance-bottom:0;mso-position-horizontal:absolute;mso-position-horizontal-relative:text;mso-position-vertical:absolute;mso-position-vertical-relative:text;mso-width-percent:0;mso-height-percent:0;mso-width-relative:page;mso-height-relative:page;v-text-anchor:top" o:gfxdata="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" strokecolor="gray" strokeweight="3pt">
+              <v:rect w14:anchorId="71F0ABE2" id="Rectangle 4" o:spid="_x0000_s1026" style="position:absolute;margin-left:316.85pt;margin-top:7.4pt;width:223pt;height:240.65pt;z-index:251654656;visibility:visible;mso-wrap-style:square;mso-width-percent:0;mso-height-percent:0;mso-wrap-distance-left:9pt;mso-wrap-distance-top:0;mso-wrap-distance-right:9pt;mso-wrap-distance-bottom:0;mso-position-horizontal:absolute;mso-position-horizontal-relative:text;mso-position-vertical:absolute;mso-position-vertical-relative:text;mso-width-percent:0;mso-height-percent:0;mso-width-relative:page;mso-height-relative:page;v-text-anchor:top" o:gfxdata="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" strokecolor="gray" strokeweight="3pt">
                 <v:stroke linestyle="thinThin"/>
               </v:rect>
             </w:pict>
@@ -100,13 +98,29 @@
         <w:t>Mistborn</w:t>
       </w:r>
       <w:proofErr w:type="spellEnd"/>
-    </w:p>
-    <w:p>
-      <w:pPr>
-        <w:tabs>
-          <w:tab w:val="left" w:pos="720"/>
-          <w:tab w:val="left" w:pos="2893"/>
-        </w:tabs>
+      <w:r>
+        <w:t xml:space="preserve"> </w:t>
+      </w:r>
+      <w:r>
+        <w:t>-</w:t>
+      </w:r>
+      <w:r>
+        <w:t xml:space="preserve"> </w:t>
+      </w:r>
+      <w:proofErr w:type="spellStart"/>
+      <w:r>
+        <w:t>Ragnarok</w:t>
+      </w:r>
+      <w:proofErr w:type="spellEnd"/>
+      <w:r>
+        <w:t xml:space="preserve"> </w:t>
+      </w:r>
+      <w:r>
+        <w:t xml:space="preserve"> </w:t>
+      </w:r>
+    </w:p>
+    <w:p>
+      <w:pPr>
         <w:spacing w:line="360" w:lineRule="auto"/>
       </w:pPr>
       <w:r>
@@ -132,6 +146,9 @@
       <w:r>
         <w:t xml:space="preserve">   </w:t>
       </w:r>
+      <w:r>
+        <w:t>All paths leads to Ruin.</w:t>
+      </w:r>
     </w:p>
     <w:p>
       <w:pPr>
@@ -154,8 +171,6 @@
         </w:rPr>
         <w:t>s</w:t>
       </w:r>
-      <w:bookmarkStart w:id="0" w:name="_GoBack"/>
-      <w:bookmarkEnd w:id="0"/>
       <w:r>
         <w:t xml:space="preserve"> </w:t>
       </w:r>
@@ -169,21 +184,8 @@
       </w:pPr>
       <w:r>
         <w:tab/>
-        <w:t xml:space="preserve">         </w:t>
-      </w:r>
-      <w:proofErr w:type="spellStart"/>
-      <w:r>
-        <w:t>Ayush</w:t>
-      </w:r>
-      <w:proofErr w:type="spellEnd"/>
-      <w:r>
-        <w:t xml:space="preserve"> </w:t>
-      </w:r>
-      <w:proofErr w:type="spellStart"/>
-      <w:r>
-        <w:t>Kharade</w:t>
-      </w:r>
-      <w:proofErr w:type="spellEnd"/>
+        <w:t xml:space="preserve">         Ayush Kharade</w:t>
+      </w:r>
     </w:p>
     <w:p>
       <w:pPr>
@@ -265,6 +267,12 @@
           <w:lang w:val="en-CA"/>
         </w:rPr>
         <w:t xml:space="preserve">        </w:t>
+      </w:r>
+      <w:r>
+        <w:rPr>
+          <w:lang w:val="en-CA"/>
+        </w:rPr>
+        <w:t xml:space="preserve">Action, </w:t>
       </w:r>
       <w:r>
         <w:rPr>
@@ -297,7 +305,7 @@
         <mc:AlternateContent>
           <mc:Choice Requires="wps">
             <w:drawing>
-              <wp:anchor distT="0" distB="0" distL="114300" distR="114300" simplePos="0" relativeHeight="251655680" behindDoc="0" locked="0" layoutInCell="1" allowOverlap="1">
+              <wp:anchor distT="0" distB="0" distL="114300" distR="114300" simplePos="0" relativeHeight="251655168" behindDoc="0" locked="0" layoutInCell="1" allowOverlap="1" wp14:anchorId="3D89EC3B" wp14:editId="6F385E22">
                 <wp:simplePos x="0" y="0"/>
                 <wp:positionH relativeFrom="column">
                   <wp:posOffset>4479290</wp:posOffset>
@@ -385,11 +393,11 @@
           </mc:Choice>
           <mc:Fallback>
             <w:pict>
-              <v:shapetype id="_x0000_t202" coordsize="21600,21600" o:spt="202" path="m,l,21600r21600,l21600,xe">
+              <v:shapetype w14:anchorId="3D89EC3B" id="_x0000_t202" coordsize="21600,21600" o:spt="202" path="m,l,21600r21600,l21600,xe">
                 <v:stroke joinstyle="miter"/>
                 <v:path gradientshapeok="t" o:connecttype="rect"/>
               </v:shapetype>
-              <v:shape id="Text Box 5" o:spid="_x0000_s1026" type="#_x0000_t202" style="position:absolute;margin-left:352.7pt;margin-top:7.95pt;width:157.95pt;height:23.8pt;z-index:251655680;visibility:visible;mso-wrap-style:square;mso-width-percent:0;mso-height-percent:0;mso-wrap-distance-left:9pt;mso-wrap-distance-top:0;mso-wrap-distance-right:9pt;mso-wrap-distance-bottom:0;mso-position-horizontal:absolute;mso-position-horizontal-relative:text;mso-position-vertical:absolute;mso-position-vertical-relative:text;mso-width-percent:0;mso-height-percent:0;mso-width-relative:page;mso-height-relative:page;v-text-anchor:top" o:gfxdata="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" filled="f" stroked="f">
+              <v:shape id="Text Box 5" o:spid="_x0000_s1026" type="#_x0000_t202" style="position:absolute;margin-left:352.7pt;margin-top:7.95pt;width:157.95pt;height:23.8pt;z-index:251655680;visibility:visible;mso-wrap-style:square;mso-width-percent:0;mso-height-percent:0;mso-wrap-distance-left:9pt;mso-wrap-distance-top:0;mso-wrap-distance-right:9pt;mso-wrap-distance-bottom:0;mso-position-horizontal:absolute;mso-position-horizontal-relative:text;mso-position-vertical:absolute;mso-position-vertical-relative:text;mso-width-percent:0;mso-height-percent:0;mso-width-relative:page;mso-height-relative:page;v-text-anchor:top" o:gfxdata="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" filled="f" stroked="f">
                 <v:textbox>
                   <w:txbxContent>
                     <w:p>
@@ -457,6 +465,9 @@
       <w:r>
         <w:t>Everyone ages 12 and up</w:t>
       </w:r>
+      <w:r>
+        <w:t>, into platforming games &amp; puzzle solving.</w:t>
+      </w:r>
     </w:p>
     <w:p>
       <w:pPr>
@@ -545,7 +556,7 @@
         <w:rPr>
           <w:b/>
         </w:rPr>
-        <w:t>The player must fight through enemies and solve puzzles in order to make it to a final fight</w:t>
+        <w:t>The player must fight through enemies and solve puzzles in order to make it to a final</w:t>
       </w:r>
     </w:p>
     <w:p>
@@ -560,7 +571,13 @@
           <w:b/>
         </w:rPr>
         <w:tab/>
-        <w:t xml:space="preserve">       fight with Ruin (the main antagonist) where he is finally defeated.</w:t>
+        <w:t xml:space="preserve">       fight with Ruin (the main antagonist) where he is </w:t>
+      </w:r>
+      <w:r>
+        <w:rPr>
+          <w:b/>
+        </w:rPr>
+        <w:t>confronted.</w:t>
       </w:r>
     </w:p>
     <w:p>
@@ -579,21 +596,25 @@
         <w:rPr>
           <w:b/>
         </w:rPr>
-        <w:t xml:space="preserve">Plays </w:t>
-      </w:r>
-      <w:proofErr w:type="gramStart"/>
-      <w:r>
-        <w:rPr>
-          <w:b/>
-        </w:rPr>
-        <w:t>like</w:t>
-      </w:r>
-      <w:r>
-        <w:t xml:space="preserve">  _</w:t>
-      </w:r>
-      <w:proofErr w:type="gramEnd"/>
-      <w:r>
-        <w:t>__________________________________  meets  _______________________________________</w:t>
+        <w:t>Plays like</w:t>
+      </w:r>
+      <w:r>
+        <w:t xml:space="preserve">  </w:t>
+      </w:r>
+      <w:r>
+        <w:t xml:space="preserve">                   Trine                                </w:t>
+      </w:r>
+      <w:r>
+        <w:t xml:space="preserve">  meets  </w:t>
+      </w:r>
+      <w:r>
+        <w:t xml:space="preserve">                            </w:t>
+      </w:r>
+      <w:r>
+        <w:t>Captain Claw (1997)</w:t>
+      </w:r>
+      <w:r>
+        <w:t xml:space="preserve">    </w:t>
       </w:r>
     </w:p>
     <w:p>
@@ -656,7 +677,7 @@
         <mc:AlternateContent>
           <mc:Choice Requires="wps">
             <w:drawing>
-              <wp:anchor distT="0" distB="0" distL="114300" distR="114300" simplePos="0" relativeHeight="251658752" behindDoc="0" locked="0" layoutInCell="1" allowOverlap="1" wp14:anchorId="6B8E1BFA" wp14:editId="45D43DC8">
+              <wp:anchor distT="0" distB="0" distL="114300" distR="114300" simplePos="0" relativeHeight="251658240" behindDoc="0" locked="0" layoutInCell="1" allowOverlap="1" wp14:anchorId="60804239" wp14:editId="337978EC">
                 <wp:simplePos x="0" y="0"/>
                 <wp:positionH relativeFrom="column">
                   <wp:posOffset>-91440</wp:posOffset>
@@ -744,7 +765,7 @@
           </mc:Choice>
           <mc:Fallback>
             <w:pict>
-              <v:shape w14:anchorId="6B8E1BFA" id="Text Box 13" o:spid="_x0000_s1027" type="#_x0000_t202" style="position:absolute;margin-left:-7.2pt;margin-top:9.95pt;width:27.9pt;height:96.6pt;z-index:251658752;visibility:visible;mso-wrap-style:square;mso-width-percent:0;mso-height-percent:0;mso-wrap-distance-left:9pt;mso-wrap-distance-top:0;mso-wrap-distance-right:9pt;mso-wrap-distance-bottom:0;mso-position-horizontal:absolute;mso-position-horizontal-relative:text;mso-position-vertical:absolute;mso-position-vertical-relative:text;mso-width-percent:0;mso-height-percent:0;mso-width-relative:page;mso-height-relative:page;v-text-anchor:top" o:gfxdata="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" filled="f" stroked="f">
+              <v:shape w14:anchorId="60804239" id="Text Box 13" o:spid="_x0000_s1027" type="#_x0000_t202" style="position:absolute;margin-left:-7.2pt;margin-top:9.95pt;width:27.9pt;height:96.6pt;z-index:251658752;visibility:visible;mso-wrap-style:square;mso-width-percent:0;mso-height-percent:0;mso-wrap-distance-left:9pt;mso-wrap-distance-top:0;mso-wrap-distance-right:9pt;mso-wrap-distance-bottom:0;mso-position-horizontal:absolute;mso-position-horizontal-relative:text;mso-position-vertical:absolute;mso-position-vertical-relative:text;mso-width-percent:0;mso-height-percent:0;mso-width-relative:page;mso-height-relative:page;v-text-anchor:top" o:gfxdata="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" filled="f" stroked="f">
                 <v:textbox style="layout-flow:vertical;mso-layout-flow-alt:bottom-to-top">
                   <w:txbxContent>
                     <w:p>
@@ -773,24 +794,66 @@
     <w:p/>
     <w:p>
       <w:r>
-        <w:t>1. _______________________________________</w:t>
-      </w:r>
-      <w:r>
-        <w:tab/>
-        <w:t xml:space="preserve">  3. ________________________________________</w:t>
+        <w:t>1.</w:t>
+      </w:r>
+      <w:r>
+        <w:t>Platforming</w:t>
+      </w:r>
+      <w:r>
+        <w:tab/>
+      </w:r>
+      <w:r>
+        <w:tab/>
+      </w:r>
+      <w:r>
+        <w:tab/>
+      </w:r>
+      <w:r>
+        <w:tab/>
+      </w:r>
+      <w:r>
+        <w:tab/>
+      </w:r>
+      <w:proofErr w:type="gramStart"/>
+      <w:r>
+        <w:tab/>
+        <w:t xml:space="preserve">  3</w:t>
+      </w:r>
+      <w:proofErr w:type="gramEnd"/>
+      <w:r>
+        <w:t xml:space="preserve">. </w:t>
+      </w:r>
+      <w:r>
+        <w:t>Puzzle solving</w:t>
       </w:r>
     </w:p>
     <w:p/>
     <w:p/>
     <w:p>
       <w:r>
-        <w:t>2. _______________________________________</w:t>
-      </w:r>
-      <w:r>
-        <w:tab/>
-        <w:t xml:space="preserve">  4. ________________________________________</w:t>
-      </w:r>
-    </w:p>
+        <w:t>2.</w:t>
+      </w:r>
+      <w:r>
+        <w:t>Manipulate environment with your powers</w:t>
+      </w:r>
+      <w:r>
+        <w:tab/>
+      </w:r>
+      <w:proofErr w:type="gramStart"/>
+      <w:r>
+        <w:tab/>
+        <w:t xml:space="preserve">  4</w:t>
+      </w:r>
+      <w:proofErr w:type="gramEnd"/>
+      <w:r>
+        <w:t xml:space="preserve">. </w:t>
+      </w:r>
+      <w:r>
+        <w:t>Combat</w:t>
+      </w:r>
+    </w:p>
+    <w:p/>
+    <w:p/>
     <w:p/>
     <w:p/>
     <w:p>
@@ -800,19 +863,20 @@
           <w:szCs w:val="20"/>
           <w:lang w:val="en-CA" w:eastAsia="en-CA"/>
         </w:rPr>
+        <w:lastRenderedPageBreak/>
         <mc:AlternateContent>
           <mc:Choice Requires="wps">
             <w:drawing>
-              <wp:anchor distT="0" distB="0" distL="114300" distR="114300" simplePos="0" relativeHeight="251659776" behindDoc="1" locked="0" layoutInCell="1" allowOverlap="1">
+              <wp:anchor distT="0" distB="0" distL="114300" distR="114300" simplePos="0" relativeHeight="251659264" behindDoc="1" locked="0" layoutInCell="1" allowOverlap="1" wp14:anchorId="5620C502" wp14:editId="428A4151">
                 <wp:simplePos x="0" y="0"/>
-                <wp:positionH relativeFrom="column">
-                  <wp:posOffset>-25400</wp:posOffset>
+                <wp:positionH relativeFrom="margin">
+                  <wp:align>left</wp:align>
                 </wp:positionH>
                 <wp:positionV relativeFrom="paragraph">
-                  <wp:posOffset>3810</wp:posOffset>
+                  <wp:posOffset>-164465</wp:posOffset>
                 </wp:positionV>
                 <wp:extent cx="6955155" cy="1790065"/>
-                <wp:effectExtent l="3175" t="3810" r="4445" b="0"/>
+                <wp:effectExtent l="0" t="0" r="0" b="635"/>
                 <wp:wrapNone/>
                 <wp:docPr id="5" name="Rectangle 15"/>
                 <wp:cNvGraphicFramePr>
@@ -868,14 +932,13 @@
           </mc:Choice>
           <mc:Fallback>
             <w:pict>
-              <v:rect w14:anchorId="7E33EA9F" id="Rectangle 15" o:spid="_x0000_s1026" style="position:absolute;margin-left:-2pt;margin-top:.3pt;width:547.65pt;height:140.95pt;z-index:-251656704;visibility:visible;mso-wrap-style:square;mso-width-percent:0;mso-height-percent:0;mso-wrap-distance-left:9pt;mso-wrap-distance-top:0;mso-wrap-distance-right:9pt;mso-wrap-distance-bottom:0;mso-position-horizontal:absolute;mso-position-horizontal-relative:text;mso-position-vertical:absolute;mso-position-vertical-relative:text;mso-width-percent:0;mso-height-percent:0;mso-width-relative:page;mso-height-relative:page;v-text-anchor:top" o:gfxdata="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" fillcolor="#f7f7f7" stroked="f"/>
+              <v:rect w14:anchorId="2409D2E8" id="Rectangle 15" o:spid="_x0000_s1026" style="position:absolute;margin-left:0;margin-top:-12.95pt;width:547.65pt;height:140.95pt;z-index:-251657728;visibility:visible;mso-wrap-style:square;mso-width-percent:0;mso-height-percent:0;mso-wrap-distance-left:9pt;mso-wrap-distance-top:0;mso-wrap-distance-right:9pt;mso-wrap-distance-bottom:0;mso-position-horizontal:left;mso-position-horizontal-relative:margin;mso-position-vertical:absolute;mso-position-vertical-relative:text;mso-width-percent:0;mso-height-percent:0;mso-width-relative:page;mso-height-relative:page;v-text-anchor:top" o:gfxdata="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" fillcolor="#f7f7f7" stroked="f">
+                <w10:wrap anchorx="margin"/>
+              </v:rect>
             </w:pict>
           </mc:Fallback>
         </mc:AlternateContent>
       </w:r>
-    </w:p>
-    <w:p/>
-    <w:p>
       <w:r>
         <w:rPr>
           <w:noProof/>
@@ -885,7 +948,7 @@
         <mc:AlternateContent>
           <mc:Choice Requires="wps">
             <w:drawing>
-              <wp:anchor distT="0" distB="0" distL="114300" distR="114300" simplePos="0" relativeHeight="251656704" behindDoc="0" locked="0" layoutInCell="1" allowOverlap="1">
+              <wp:anchor distT="0" distB="0" distL="114300" distR="114300" simplePos="0" relativeHeight="251656192" behindDoc="0" locked="0" layoutInCell="1" allowOverlap="1" wp14:anchorId="2FBBBBB6" wp14:editId="501CF4E1">
                 <wp:simplePos x="0" y="0"/>
                 <wp:positionH relativeFrom="column">
                   <wp:posOffset>-90170</wp:posOffset>
@@ -979,7 +1042,7 @@
           </mc:Choice>
           <mc:Fallback>
             <w:pict>
-              <v:shape id="Text Box 10" o:spid="_x0000_s1028" type="#_x0000_t202" style="position:absolute;margin-left:-7.1pt;margin-top:-2.25pt;width:27.9pt;height:99.5pt;z-index:251656704;visibility:visible;mso-wrap-style:square;mso-width-percent:0;mso-height-percent:0;mso-wrap-distance-left:9pt;mso-wrap-distance-top:0;mso-wrap-distance-right:9pt;mso-wrap-distance-bottom:0;mso-position-horizontal:absolute;mso-position-horizontal-relative:text;mso-position-vertical:absolute;mso-position-vertical-relative:text;mso-width-percent:0;mso-height-percent:0;mso-width-relative:page;mso-height-relative:page;v-text-anchor:top" o:gfxdata="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" filled="f" stroked="f">
+              <v:shape w14:anchorId="2FBBBBB6" id="Text Box 10" o:spid="_x0000_s1028" type="#_x0000_t202" style="position:absolute;margin-left:-7.1pt;margin-top:-2.25pt;width:27.9pt;height:99.5pt;z-index:251656704;visibility:visible;mso-wrap-style:square;mso-width-percent:0;mso-height-percent:0;mso-wrap-distance-left:9pt;mso-wrap-distance-top:0;mso-wrap-distance-right:9pt;mso-wrap-distance-bottom:0;mso-position-horizontal:absolute;mso-position-horizontal-relative:text;mso-position-vertical:absolute;mso-position-vertical-relative:text;mso-width-percent:0;mso-height-percent:0;mso-width-relative:page;mso-height-relative:page;v-text-anchor:top" o:gfxdata="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" filled="f" stroked="f">
                 <v:textbox style="layout-flow:vertical;mso-layout-flow-alt:bottom-to-top">
                   <w:txbxContent>
                     <w:p>
@@ -1017,21 +1080,95 @@
         <w:t>Mistborn Trilogy Books – Brandon Sanderson</w:t>
       </w:r>
       <w:r>
-        <w:t xml:space="preserve">    4. ________________________________________</w:t>
+        <w:t xml:space="preserve">   </w:t>
+      </w:r>
+      <w:r>
+        <w:t xml:space="preserve">    </w:t>
+      </w:r>
+      <w:r>
+        <w:t xml:space="preserve"> 4. </w:t>
+      </w:r>
+      <w:r>
+        <w:t>Nordic themed architecture</w:t>
       </w:r>
     </w:p>
     <w:p/>
     <w:p/>
     <w:p>
       <w:r>
-        <w:t>2. _______________________________________    5. ________________________________________</w:t>
+        <w:t xml:space="preserve">2. </w:t>
+      </w:r>
+      <w:r>
+        <w:t>Limbo</w:t>
+      </w:r>
+      <w:r>
+        <w:t xml:space="preserve"> </w:t>
+      </w:r>
+      <w:r>
+        <w:t xml:space="preserve">– game </w:t>
+      </w:r>
+      <w:r>
+        <w:t>(2010)</w:t>
+      </w:r>
+      <w:r>
+        <w:tab/>
+      </w:r>
+      <w:r>
+        <w:tab/>
+      </w:r>
+      <w:r>
+        <w:tab/>
+      </w:r>
+      <w:r>
+        <w:tab/>
+      </w:r>
+      <w:r>
+        <w:t xml:space="preserve">5. </w:t>
+      </w:r>
+      <w:r>
+        <w:t>Ori and the blind forest - game (2015)</w:t>
       </w:r>
     </w:p>
     <w:p/>
     <w:p/>
     <w:p>
       <w:r>
-        <w:t>3. _______________________________________    6. ________________________________________</w:t>
+        <w:t xml:space="preserve">3. </w:t>
+      </w:r>
+      <w:r>
+        <w:t>Trine Trilogy</w:t>
+      </w:r>
+      <w:r>
+        <w:tab/>
+      </w:r>
+      <w:r>
+        <w:t xml:space="preserve"> - game </w:t>
+      </w:r>
+      <w:r>
+        <w:t>(2009)</w:t>
+      </w:r>
+      <w:r>
+        <w:tab/>
+      </w:r>
+      <w:r>
+        <w:tab/>
+      </w:r>
+      <w:r>
+        <w:tab/>
+      </w:r>
+      <w:proofErr w:type="gramStart"/>
+      <w:r>
+        <w:tab/>
+      </w:r>
+      <w:r>
+        <w:t xml:space="preserve">  6</w:t>
+      </w:r>
+      <w:proofErr w:type="gramEnd"/>
+      <w:r>
+        <w:t xml:space="preserve">. </w:t>
+      </w:r>
+      <w:r>
+        <w:t>INSIDE - game (2016)</w:t>
       </w:r>
     </w:p>
     <w:p/>
@@ -1044,13 +1181,9 @@
         </w:rPr>
       </w:pPr>
       <w:r>
-        <w:br w:type="page"/>
-      </w:r>
-      <w:r>
         <w:rPr>
           <w:b/>
         </w:rPr>
-        <w:lastRenderedPageBreak/>
         <w:t>Related Games</w:t>
       </w:r>
     </w:p>
@@ -1076,22 +1209,64 @@
     </w:p>
     <w:p>
       <w:r>
-        <w:t xml:space="preserve">    ________________________________________________________________________________________</w:t>
+        <w:t xml:space="preserve">    </w:t>
+      </w:r>
+      <w:r>
+        <w:t>Hollow Knight</w:t>
+      </w:r>
+      <w:r>
+        <w:tab/>
+      </w:r>
+      <w:r>
+        <w:tab/>
+      </w:r>
+      <w:r>
+        <w:tab/>
+        <w:t>Team Cherry</w:t>
+      </w:r>
+      <w:r>
+        <w:tab/>
+      </w:r>
+      <w:r>
+        <w:tab/>
+      </w:r>
+      <w:r>
+        <w:tab/>
+      </w:r>
+      <w:r>
+        <w:tab/>
+        <w:t>Action-Platfo</w:t>
+      </w:r>
+      <w:r>
+        <w:t>r</w:t>
+      </w:r>
+      <w:r>
+        <w:t>mer / PC              2017</w:t>
       </w:r>
     </w:p>
     <w:p/>
     <w:p>
-      <w:r>
-        <w:t xml:space="preserve">    ________________________________________________________________________________________</w:t>
-      </w:r>
-    </w:p>
-    <w:p/>
-    <w:p>
-      <w:r>
-        <w:t xml:space="preserve">    ________________________________________________________________________________________</w:t>
-      </w:r>
-    </w:p>
-    <w:p/>
+      <w:pPr>
+        <w:ind w:left="240"/>
+      </w:pPr>
+      <w:r>
+        <w:t>Hollow Knight Description: Fight enemies in a forsaken world using spells and abilities unlocked along the way. Platforming areas lead to a final boss fight, requiring the player to use the abilities he/she has learned along the way.</w:t>
+      </w:r>
+      <w:r>
+        <w:t xml:space="preserve"> </w:t>
+      </w:r>
+      <w:proofErr w:type="spellStart"/>
+      <w:r>
+        <w:t>Mistborn</w:t>
+      </w:r>
+      <w:proofErr w:type="spellEnd"/>
+      <w:r>
+        <w:t xml:space="preserve"> implements similar mechanics</w:t>
+      </w:r>
+      <w:r>
+        <w:t xml:space="preserve"> especially abilities to fight enemies, and a boss fight.</w:t>
+      </w:r>
+    </w:p>
     <w:p>
       <w:r>
         <w:t xml:space="preserve">    ________________________________________________________________________________________</w:t>
@@ -1112,7 +1287,7 @@
         <mc:AlternateContent>
           <mc:Choice Requires="wps">
             <w:drawing>
-              <wp:anchor distT="0" distB="0" distL="114300" distR="114300" simplePos="0" relativeHeight="251657728" behindDoc="1" locked="0" layoutInCell="1" allowOverlap="1">
+              <wp:anchor distT="0" distB="0" distL="114300" distR="114300" simplePos="0" relativeHeight="251657216" behindDoc="1" locked="0" layoutInCell="1" allowOverlap="1" wp14:anchorId="01EB4BAF" wp14:editId="3AC33A49">
                 <wp:simplePos x="0" y="0"/>
                 <wp:positionH relativeFrom="column">
                   <wp:posOffset>-66040</wp:posOffset>
@@ -1177,7 +1352,7 @@
           </mc:Choice>
           <mc:Fallback>
             <w:pict>
-              <v:rect w14:anchorId="7A956948" id="Rectangle 12" o:spid="_x0000_s1026" style="position:absolute;margin-left:-5.2pt;margin-top:8.75pt;width:552.9pt;height:150.65pt;z-index:-251658752;visibility:visible;mso-wrap-style:square;mso-width-percent:0;mso-height-percent:0;mso-wrap-distance-left:9pt;mso-wrap-distance-top:0;mso-wrap-distance-right:9pt;mso-wrap-distance-bottom:0;mso-position-horizontal:absolute;mso-position-horizontal-relative:text;mso-position-vertical:absolute;mso-position-vertical-relative:text;mso-width-percent:0;mso-height-percent:0;mso-width-relative:page;mso-height-relative:page;v-text-anchor:top" o:gfxdata="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" fillcolor="#f7f7f7" stroked="f"/>
+              <v:rect w14:anchorId="31241BE8" id="Rectangle 12" o:spid="_x0000_s1026" style="position:absolute;margin-left:-5.2pt;margin-top:8.75pt;width:552.9pt;height:150.65pt;z-index:-251658752;visibility:visible;mso-wrap-style:square;mso-width-percent:0;mso-height-percent:0;mso-wrap-distance-left:9pt;mso-wrap-distance-top:0;mso-wrap-distance-right:9pt;mso-wrap-distance-bottom:0;mso-position-horizontal:absolute;mso-position-horizontal-relative:text;mso-position-vertical:absolute;mso-position-vertical-relative:text;mso-width-percent:0;mso-height-percent:0;mso-width-relative:page;mso-height-relative:page;v-text-anchor:top" o:gfxdata="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" fillcolor="#f7f7f7" stroked="f"/>
             </w:pict>
           </mc:Fallback>
         </mc:AlternateContent>
@@ -1211,83 +1386,188 @@
     </w:p>
     <w:p>
       <w:r>
+        <w:t xml:space="preserve">    </w:t>
+      </w:r>
+    </w:p>
+    <w:p>
+      <w:r>
+        <w:t xml:space="preserve">    INSIDE</w:t>
+      </w:r>
+      <w:r>
+        <w:tab/>
+      </w:r>
+      <w:r>
+        <w:tab/>
+      </w:r>
+      <w:r>
+        <w:tab/>
+      </w:r>
+      <w:r>
+        <w:tab/>
+      </w:r>
+      <w:proofErr w:type="spellStart"/>
+      <w:r>
+        <w:t>Playdead</w:t>
+      </w:r>
+      <w:proofErr w:type="spellEnd"/>
+      <w:r>
+        <w:tab/>
+      </w:r>
+      <w:r>
+        <w:tab/>
+      </w:r>
+      <w:r>
+        <w:tab/>
+      </w:r>
+      <w:r>
+        <w:tab/>
+        <w:t>Indie-Platformer/PC</w:t>
+      </w:r>
+      <w:r>
+        <w:tab/>
+      </w:r>
+      <w:r>
+        <w:tab/>
+        <w:t>2016</w:t>
+      </w:r>
+    </w:p>
+    <w:p/>
+    <w:p>
+      <w:pPr>
+        <w:ind w:left="240"/>
+      </w:pPr>
+      <w:r>
+        <w:t xml:space="preserve">Protagonist is being hunted by an entity while everyone else is enthralled by the entity. The protagonist has to sneak around and solve puzzles. This dark setting resembles the </w:t>
+      </w:r>
+      <w:proofErr w:type="spellStart"/>
+      <w:r>
+        <w:t>mistborn</w:t>
+      </w:r>
+      <w:proofErr w:type="spellEnd"/>
+      <w:r>
+        <w:t xml:space="preserve"> world. It also implements similar puzzle solving mechanics.</w:t>
+      </w:r>
+    </w:p>
+    <w:p/>
+    <w:p>
+      <w:r>
         <w:t xml:space="preserve">    ________________________________________________________________________________________</w:t>
       </w:r>
     </w:p>
+    <w:p>
+      <w:pPr>
+        <w:rPr>
+          <w:sz w:val="16"/>
+        </w:rPr>
+      </w:pPr>
+    </w:p>
     <w:p/>
     <w:p>
       <w:r>
+        <w:t>3. ________________________________________________________________________________________</w:t>
+      </w:r>
+    </w:p>
+    <w:p>
+      <w:pPr>
+        <w:rPr>
+          <w:i/>
+        </w:rPr>
+      </w:pPr>
+      <w:r>
+        <w:rPr>
+          <w:i/>
+        </w:rPr>
+        <w:t xml:space="preserve">    Title                                              Publisher or Developer                                 Genre/Platform                Year</w:t>
+      </w:r>
+    </w:p>
+    <w:p>
+      <w:pPr>
+        <w:rPr>
+          <w:sz w:val="12"/>
+        </w:rPr>
+      </w:pPr>
+    </w:p>
+    <w:p>
+      <w:r>
+        <w:t xml:space="preserve">    </w:t>
+      </w:r>
+      <w:r>
+        <w:t>Trine</w:t>
+      </w:r>
+      <w:r>
+        <w:tab/>
+      </w:r>
+      <w:r>
+        <w:tab/>
+      </w:r>
+      <w:r>
+        <w:tab/>
+      </w:r>
+      <w:r>
+        <w:tab/>
+      </w:r>
+      <w:proofErr w:type="spellStart"/>
+      <w:r>
+        <w:t>Frozenbyte</w:t>
+      </w:r>
+      <w:proofErr w:type="spellEnd"/>
+      <w:r>
+        <w:tab/>
+      </w:r>
+      <w:r>
+        <w:tab/>
+      </w:r>
+      <w:r>
+        <w:tab/>
+      </w:r>
+      <w:r>
+        <w:tab/>
+        <w:t>Action-Platformer/PC</w:t>
+      </w:r>
+      <w:r>
+        <w:tab/>
+      </w:r>
+      <w:r>
+        <w:tab/>
+        <w:t>2009</w:t>
+      </w:r>
+    </w:p>
+    <w:p/>
+    <w:p>
+      <w:pPr>
+        <w:ind w:left="240"/>
+      </w:pPr>
+      <w:r>
+        <w:t xml:space="preserve">Fantasy setting platformer, fighting enemies, solving puzzles along the way. Use character abilities to interact with the environment and achieve you goal. </w:t>
+      </w:r>
+      <w:proofErr w:type="spellStart"/>
+      <w:r>
+        <w:t>Mistborn</w:t>
+      </w:r>
+      <w:proofErr w:type="spellEnd"/>
+      <w:r>
+        <w:t xml:space="preserve"> is inspired by the puzzle solving element and the ability to interact with the world.</w:t>
+      </w:r>
+      <w:r>
+        <w:t xml:space="preserve"> </w:t>
+      </w:r>
+    </w:p>
+    <w:p>
+      <w:r>
+        <w:t xml:space="preserve">    </w:t>
+      </w:r>
+    </w:p>
+    <w:p>
+      <w:r>
         <w:t xml:space="preserve">    ________________________________________________________________________________________</w:t>
       </w:r>
     </w:p>
     <w:p/>
-    <w:p>
-      <w:r>
-        <w:t xml:space="preserve">    ________________________________________________________________________________________</w:t>
-      </w:r>
-    </w:p>
     <w:p/>
-    <w:p>
-      <w:r>
-        <w:t xml:space="preserve">    ________________________________________________________________________________________</w:t>
-      </w:r>
-    </w:p>
-    <w:p>
-      <w:pPr>
-        <w:rPr>
-          <w:sz w:val="16"/>
-        </w:rPr>
-      </w:pPr>
-    </w:p>
     <w:p/>
-    <w:p>
-      <w:r>
-        <w:t>3. ________________________________________________________________________________________</w:t>
-      </w:r>
-    </w:p>
-    <w:p>
-      <w:pPr>
-        <w:rPr>
-          <w:i/>
-        </w:rPr>
-      </w:pPr>
-      <w:r>
-        <w:rPr>
-          <w:i/>
-        </w:rPr>
-        <w:t xml:space="preserve">    Title                                              Publisher or Developer                                 Genre/Platform                Year</w:t>
-      </w:r>
-    </w:p>
-    <w:p>
-      <w:pPr>
-        <w:rPr>
-          <w:sz w:val="12"/>
-        </w:rPr>
-      </w:pPr>
-    </w:p>
-    <w:p>
-      <w:r>
-        <w:t xml:space="preserve">    ________________________________________________________________________________________</w:t>
-      </w:r>
-    </w:p>
     <w:p/>
-    <w:p>
-      <w:r>
-        <w:t xml:space="preserve">    ________________________________________________________________________________________</w:t>
-      </w:r>
-    </w:p>
     <w:p/>
-    <w:p>
-      <w:r>
-        <w:t xml:space="preserve">    ________________________________________________________________________________________</w:t>
-      </w:r>
-    </w:p>
     <w:p/>
-    <w:p>
-      <w:r>
-        <w:t xml:space="preserve">    ________________________________________________________________________________________</w:t>
-      </w:r>
-    </w:p>
     <w:p>
       <w:r>
         <w:rPr>
@@ -1295,10 +1575,11 @@
           <w:szCs w:val="20"/>
           <w:lang w:val="en-CA" w:eastAsia="en-CA"/>
         </w:rPr>
+        <w:lastRenderedPageBreak/>
         <mc:AlternateContent>
           <mc:Choice Requires="wps">
             <w:drawing>
-              <wp:anchor distT="0" distB="0" distL="114300" distR="114300" simplePos="0" relativeHeight="251660800" behindDoc="0" locked="0" layoutInCell="1" allowOverlap="1">
+              <wp:anchor distT="0" distB="0" distL="114300" distR="114300" simplePos="0" relativeHeight="251660288" behindDoc="0" locked="0" layoutInCell="1" allowOverlap="1" wp14:anchorId="6E9FE7D3" wp14:editId="078D6A50">
                 <wp:simplePos x="0" y="0"/>
                 <wp:positionH relativeFrom="column">
                   <wp:posOffset>169545</wp:posOffset>
@@ -1356,7 +1637,7 @@
           </mc:Choice>
           <mc:Fallback>
             <w:pict>
-              <v:rect w14:anchorId="7F5DAE5E" id="Rectangle 16" o:spid="_x0000_s1026" style="position:absolute;margin-left:13.35pt;margin-top:11.85pt;width:525.05pt;height:203.9pt;z-index:251660800;visibility:visible;mso-wrap-style:square;mso-width-percent:0;mso-height-percent:0;mso-wrap-distance-left:9pt;mso-wrap-distance-top:0;mso-wrap-distance-right:9pt;mso-wrap-distance-bottom:0;mso-position-horizontal:absolute;mso-position-horizontal-relative:text;mso-position-vertical:absolute;mso-position-vertical-relative:text;mso-width-percent:0;mso-height-percent:0;mso-width-relative:page;mso-height-relative:page;v-text-anchor:top" o:gfxdata="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" strokecolor="gray" strokeweight="3pt">
+              <v:rect w14:anchorId="709B51A2" id="Rectangle 16" o:spid="_x0000_s1026" style="position:absolute;margin-left:13.35pt;margin-top:11.85pt;width:525.05pt;height:203.9pt;z-index:251660800;visibility:visible;mso-wrap-style:square;mso-width-percent:0;mso-height-percent:0;mso-wrap-distance-left:9pt;mso-wrap-distance-top:0;mso-wrap-distance-right:9pt;mso-wrap-distance-bottom:0;mso-position-horizontal:absolute;mso-position-horizontal-relative:text;mso-position-vertical:absolute;mso-position-vertical-relative:text;mso-width-percent:0;mso-height-percent:0;mso-width-relative:page;mso-height-relative:page;v-text-anchor:top" o:gfxdata="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" strokecolor="gray" strokeweight="3pt">
                 <v:stroke linestyle="thinThin"/>
               </v:rect>
             </w:pict>
@@ -1364,6 +1645,8 @@
         </mc:AlternateContent>
       </w:r>
     </w:p>
+    <w:bookmarkStart w:id="0" w:name="_GoBack"/>
+    <w:bookmarkEnd w:id="0"/>
     <w:p>
       <w:r>
         <w:rPr>
@@ -1374,7 +1657,7 @@
         <mc:AlternateContent>
           <mc:Choice Requires="wps">
             <w:drawing>
-              <wp:anchor distT="0" distB="0" distL="114300" distR="114300" simplePos="0" relativeHeight="251661824" behindDoc="0" locked="0" layoutInCell="1" allowOverlap="1">
+              <wp:anchor distT="0" distB="0" distL="114300" distR="114300" simplePos="0" relativeHeight="251661312" behindDoc="0" locked="0" layoutInCell="1" allowOverlap="1" wp14:anchorId="57343ED3" wp14:editId="0A5B1499">
                 <wp:simplePos x="0" y="0"/>
                 <wp:positionH relativeFrom="column">
                   <wp:posOffset>168877</wp:posOffset>
@@ -1468,7 +1751,7 @@
           </mc:Choice>
           <mc:Fallback>
             <w:pict>
-              <v:shape id="Text Box 17" o:spid="_x0000_s1029" type="#_x0000_t202" style="position:absolute;margin-left:13.3pt;margin-top:201.85pt;width:525.05pt;height:23.8pt;z-index:251661824;visibility:visible;mso-wrap-style:square;mso-width-percent:0;mso-height-percent:0;mso-wrap-distance-left:9pt;mso-wrap-distance-top:0;mso-wrap-distance-right:9pt;mso-wrap-distance-bottom:0;mso-position-horizontal:absolute;mso-position-horizontal-relative:text;mso-position-vertical:absolute;mso-position-vertical-relative:text;mso-width-percent:0;mso-height-percent:0;mso-width-relative:page;mso-height-relative:page;v-text-anchor:top" o:gfxdata="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" filled="f" stroked="f">
+              <v:shape w14:anchorId="57343ED3" id="Text Box 17" o:spid="_x0000_s1029" type="#_x0000_t202" style="position:absolute;margin-left:13.3pt;margin-top:201.85pt;width:525.05pt;height:23.8pt;z-index:251661824;visibility:visible;mso-wrap-style:square;mso-width-percent:0;mso-height-percent:0;mso-wrap-distance-left:9pt;mso-wrap-distance-top:0;mso-wrap-distance-right:9pt;mso-wrap-distance-bottom:0;mso-position-horizontal:absolute;mso-position-horizontal-relative:text;mso-position-vertical:absolute;mso-position-vertical-relative:text;mso-width-percent:0;mso-height-percent:0;mso-width-relative:page;mso-height-relative:page;v-text-anchor:top" o:gfxdata="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" filled="f" stroked="f">
                 <v:textbox>
                   <w:txbxContent>
                     <w:p>

</xml_diff>

<commit_message>
added screenshot and samer's slides
</commit_message>
<xml_diff>
--- a/Proposal/Proposal.docx
+++ b/Proposal/Proposal.docx
@@ -337,8 +337,6 @@
       <w:r>
         <w:t>Yazbeck</w:t>
       </w:r>
-      <w:bookmarkStart w:id="0" w:name="_GoBack"/>
-      <w:bookmarkEnd w:id="0"/>
       <w:proofErr w:type="spellEnd"/>
     </w:p>
     <w:p>
@@ -1695,99 +1693,91 @@
     <w:p/>
     <w:p/>
     <w:p>
+      <w:pPr>
+        <w:jc w:val="center"/>
+      </w:pPr>
+      <w:r>
+        <w:rPr>
+          <w:noProof/>
+          <w:szCs w:val="20"/>
+          <w:lang w:eastAsia="en-CA"/>
+        </w:rPr>
+        <w:lastRenderedPageBreak/>
+        <w:drawing>
+          <wp:inline distT="0" distB="0" distL="0" distR="0" wp14:anchorId="1F1C2B99" wp14:editId="6EF03A34">
+            <wp:extent cx="6623050" cy="3725463"/>
+            <wp:effectExtent l="0" t="0" r="6350" b="8890"/>
+            <wp:docPr id="11" name="Content Placeholder 4" descr="A picture containing building, outdoor&#10;&#10;Description automatically generated">
+              <a:extLst xmlns:a="http://schemas.openxmlformats.org/drawingml/2006/main">
+                <a:ext uri="{FF2B5EF4-FFF2-40B4-BE49-F238E27FC236}">
+                  <a16:creationId xmlns:a16="http://schemas.microsoft.com/office/drawing/2014/main" id="{F5DE5561-3D9C-4E49-B9DA-1B6BE581CE95}"/>
+                </a:ext>
+              </a:extLst>
+            </wp:docPr>
+            <wp:cNvGraphicFramePr>
+              <a:graphicFrameLocks xmlns:a="http://schemas.openxmlformats.org/drawingml/2006/main" noGrp="1" noChangeAspect="1"/>
+            </wp:cNvGraphicFramePr>
+            <a:graphic xmlns:a="http://schemas.openxmlformats.org/drawingml/2006/main">
+              <a:graphicData uri="http://schemas.openxmlformats.org/drawingml/2006/picture">
+                <pic:pic xmlns:pic="http://schemas.openxmlformats.org/drawingml/2006/picture">
+                  <pic:nvPicPr>
+                    <pic:cNvPr id="5" name="Content Placeholder 4" descr="A picture containing building, outdoor&#10;&#10;Description automatically generated">
+                      <a:extLst>
+                        <a:ext uri="{FF2B5EF4-FFF2-40B4-BE49-F238E27FC236}">
+                          <a16:creationId xmlns:a16="http://schemas.microsoft.com/office/drawing/2014/main" id="{F5DE5561-3D9C-4E49-B9DA-1B6BE581CE95}"/>
+                        </a:ext>
+                      </a:extLst>
+                    </pic:cNvPr>
+                    <pic:cNvPicPr>
+                      <a:picLocks noGrp="1" noChangeAspect="1"/>
+                    </pic:cNvPicPr>
+                  </pic:nvPicPr>
+                  <pic:blipFill rotWithShape="1">
+                    <a:blip r:embed="rId7">
+                      <a:extLst>
+                        <a:ext uri="{28A0092B-C50C-407E-A947-70E740481C1C}">
+                          <a14:useLocalDpi xmlns:a14="http://schemas.microsoft.com/office/drawing/2010/main" val="0"/>
+                        </a:ext>
+                      </a:extLst>
+                    </a:blip>
+                    <a:srcRect/>
+                    <a:stretch/>
+                  </pic:blipFill>
+                  <pic:spPr>
+                    <a:xfrm>
+                      <a:off x="0" y="0"/>
+                      <a:ext cx="6690377" cy="3763335"/>
+                    </a:xfrm>
+                    <a:prstGeom prst="rect">
+                      <a:avLst/>
+                    </a:prstGeom>
+                  </pic:spPr>
+                </pic:pic>
+              </a:graphicData>
+            </a:graphic>
+          </wp:inline>
+        </w:drawing>
+      </w:r>
+    </w:p>
+    <w:p>
+      <w:bookmarkStart w:id="0" w:name="_GoBack"/>
+      <w:bookmarkEnd w:id="0"/>
       <w:r>
         <w:rPr>
           <w:noProof/>
           <w:szCs w:val="20"/>
           <w:lang w:val="en-CA" w:eastAsia="en-CA"/>
         </w:rPr>
-        <w:lastRenderedPageBreak/>
         <mc:AlternateContent>
           <mc:Choice Requires="wps">
             <w:drawing>
-              <wp:anchor distT="0" distB="0" distL="114300" distR="114300" simplePos="0" relativeHeight="251660288" behindDoc="0" locked="0" layoutInCell="1" allowOverlap="1" wp14:anchorId="6E9FE7D3" wp14:editId="078D6A50">
+              <wp:anchor distT="0" distB="0" distL="114300" distR="114300" simplePos="0" relativeHeight="251661312" behindDoc="0" locked="0" layoutInCell="1" allowOverlap="1" wp14:anchorId="57343ED3" wp14:editId="2CF57585">
                 <wp:simplePos x="0" y="0"/>
-                <wp:positionH relativeFrom="column">
-                  <wp:posOffset>169545</wp:posOffset>
+                <wp:positionH relativeFrom="margin">
+                  <wp:align>center</wp:align>
                 </wp:positionH>
                 <wp:positionV relativeFrom="paragraph">
-                  <wp:posOffset>150495</wp:posOffset>
-                </wp:positionV>
-                <wp:extent cx="6668135" cy="2589530"/>
-                <wp:effectExtent l="26670" t="26670" r="20320" b="22225"/>
-                <wp:wrapNone/>
-                <wp:docPr id="2" name="Rectangle 16"/>
-                <wp:cNvGraphicFramePr>
-                  <a:graphicFrameLocks xmlns:a="http://schemas.openxmlformats.org/drawingml/2006/main"/>
-                </wp:cNvGraphicFramePr>
-                <a:graphic xmlns:a="http://schemas.openxmlformats.org/drawingml/2006/main">
-                  <a:graphicData uri="http://schemas.microsoft.com/office/word/2010/wordprocessingShape">
-                    <wps:wsp>
-                      <wps:cNvSpPr>
-                        <a:spLocks noChangeArrowheads="1"/>
-                      </wps:cNvSpPr>
-                      <wps:spPr bwMode="auto">
-                        <a:xfrm>
-                          <a:off x="0" y="0"/>
-                          <a:ext cx="6668135" cy="2589530"/>
-                        </a:xfrm>
-                        <a:prstGeom prst="rect">
-                          <a:avLst/>
-                        </a:prstGeom>
-                        <a:solidFill>
-                          <a:srgbClr val="FFFFFF"/>
-                        </a:solidFill>
-                        <a:ln w="38100" cmpd="dbl">
-                          <a:solidFill>
-                            <a:srgbClr val="808080"/>
-                          </a:solidFill>
-                          <a:miter lim="800000"/>
-                          <a:headEnd/>
-                          <a:tailEnd/>
-                        </a:ln>
-                      </wps:spPr>
-                      <wps:bodyPr rot="0" vert="horz" wrap="square" lIns="91440" tIns="45720" rIns="91440" bIns="45720" anchor="t" anchorCtr="0" upright="1">
-                        <a:noAutofit/>
-                      </wps:bodyPr>
-                    </wps:wsp>
-                  </a:graphicData>
-                </a:graphic>
-                <wp14:sizeRelH relativeFrom="page">
-                  <wp14:pctWidth>0</wp14:pctWidth>
-                </wp14:sizeRelH>
-                <wp14:sizeRelV relativeFrom="page">
-                  <wp14:pctHeight>0</wp14:pctHeight>
-                </wp14:sizeRelV>
-              </wp:anchor>
-            </w:drawing>
-          </mc:Choice>
-          <mc:Fallback>
-            <w:pict>
-              <v:rect w14:anchorId="709B51A2" id="Rectangle 16" o:spid="_x0000_s1026" style="position:absolute;margin-left:13.35pt;margin-top:11.85pt;width:525.05pt;height:203.9pt;z-index:251660800;visibility:visible;mso-wrap-style:square;mso-width-percent:0;mso-height-percent:0;mso-wrap-distance-left:9pt;mso-wrap-distance-top:0;mso-wrap-distance-right:9pt;mso-wrap-distance-bottom:0;mso-position-horizontal:absolute;mso-position-horizontal-relative:text;mso-position-vertical:absolute;mso-position-vertical-relative:text;mso-width-percent:0;mso-height-percent:0;mso-width-relative:page;mso-height-relative:page;v-text-anchor:top" o:gfxdata="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" strokecolor="gray" strokeweight="3pt">
-                <v:stroke linestyle="thinThin"/>
-              </v:rect>
-            </w:pict>
-          </mc:Fallback>
-        </mc:AlternateContent>
-      </w:r>
-    </w:p>
-    <w:p>
-      <w:r>
-        <w:rPr>
-          <w:noProof/>
-          <w:szCs w:val="20"/>
-          <w:lang w:val="en-CA" w:eastAsia="en-CA"/>
-        </w:rPr>
-        <mc:AlternateContent>
-          <mc:Choice Requires="wps">
-            <w:drawing>
-              <wp:anchor distT="0" distB="0" distL="114300" distR="114300" simplePos="0" relativeHeight="251661312" behindDoc="0" locked="0" layoutInCell="1" allowOverlap="1" wp14:anchorId="57343ED3" wp14:editId="0A5B1499">
-                <wp:simplePos x="0" y="0"/>
-                <wp:positionH relativeFrom="column">
-                  <wp:posOffset>168877</wp:posOffset>
-                </wp:positionH>
-                <wp:positionV relativeFrom="paragraph">
-                  <wp:posOffset>2563804</wp:posOffset>
+                  <wp:posOffset>93345</wp:posOffset>
                 </wp:positionV>
                 <wp:extent cx="6667894" cy="302260"/>
                 <wp:effectExtent l="0" t="0" r="0" b="2540"/>
@@ -1875,7 +1865,7 @@
           </mc:Choice>
           <mc:Fallback>
             <w:pict>
-              <v:shape w14:anchorId="57343ED3" id="Text Box 17" o:spid="_x0000_s1030" type="#_x0000_t202" style="position:absolute;margin-left:13.3pt;margin-top:201.85pt;width:525.05pt;height:23.8pt;z-index:251661312;visibility:visible;mso-wrap-style:square;mso-width-percent:0;mso-height-percent:0;mso-wrap-distance-left:9pt;mso-wrap-distance-top:0;mso-wrap-distance-right:9pt;mso-wrap-distance-bottom:0;mso-position-horizontal:absolute;mso-position-horizontal-relative:text;mso-position-vertical:absolute;mso-position-vertical-relative:text;mso-width-percent:0;mso-height-percent:0;mso-width-relative:page;mso-height-relative:page;v-text-anchor:top" o:gfxdata="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" filled="f" stroked="f">
+              <v:shape w14:anchorId="57343ED3" id="Text Box 17" o:spid="_x0000_s1030" type="#_x0000_t202" style="position:absolute;margin-left:0;margin-top:7.35pt;width:525.05pt;height:23.8pt;z-index:251661312;visibility:visible;mso-wrap-style:square;mso-width-percent:0;mso-height-percent:0;mso-wrap-distance-left:9pt;mso-wrap-distance-top:0;mso-wrap-distance-right:9pt;mso-wrap-distance-bottom:0;mso-position-horizontal:center;mso-position-horizontal-relative:margin;mso-position-vertical:absolute;mso-position-vertical-relative:text;mso-width-percent:0;mso-height-percent:0;mso-width-relative:page;mso-height-relative:page;v-text-anchor:top" o:gfxdata="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" filled="f" stroked="f">
                 <v:textbox>
                   <w:txbxContent>
                     <w:p>
@@ -1900,6 +1890,7 @@
                     </w:p>
                   </w:txbxContent>
                 </v:textbox>
+                <w10:wrap anchorx="margin"/>
               </v:shape>
             </w:pict>
           </mc:Fallback>
@@ -1907,12 +1898,12 @@
       </w:r>
     </w:p>
     <w:sectPr>
-      <w:headerReference w:type="even" r:id="rId7"/>
-      <w:headerReference w:type="default" r:id="rId8"/>
-      <w:footerReference w:type="even" r:id="rId9"/>
-      <w:footerReference w:type="default" r:id="rId10"/>
-      <w:headerReference w:type="first" r:id="rId11"/>
-      <w:footerReference w:type="first" r:id="rId12"/>
+      <w:headerReference w:type="even" r:id="rId8"/>
+      <w:headerReference w:type="default" r:id="rId9"/>
+      <w:footerReference w:type="even" r:id="rId10"/>
+      <w:footerReference w:type="default" r:id="rId11"/>
+      <w:headerReference w:type="first" r:id="rId12"/>
+      <w:footerReference w:type="first" r:id="rId13"/>
       <w:type w:val="continuous"/>
       <w:pgSz w:w="12240" w:h="15840"/>
       <w:pgMar w:top="1008" w:right="720" w:bottom="1008" w:left="720" w:header="720" w:footer="720" w:gutter="0"/>
@@ -2428,7 +2419,6 @@
   <w:style w:type="character" w:default="1" w:styleId="DefaultParagraphFont">
     <w:name w:val="Default Paragraph Font"/>
     <w:uiPriority w:val="1"/>
-    <w:semiHidden/>
     <w:unhideWhenUsed/>
   </w:style>
   <w:style w:type="table" w:default="1" w:styleId="TableNormal">

</xml_diff>